<commit_message>
Agregados pictogramas y documento central del proyecto final
</commit_message>
<xml_diff>
--- a/Metodologia de desarrollo de aplicaciones moviles.docx
+++ b/Metodologia de desarrollo de aplicaciones moviles.docx
@@ -52,7 +52,6 @@
       </w:r>
     </w:p>
     <w:p>
-      <w:bookmarkStart w:id="3" w:name="_GoBack"/>
       <w:r>
         <w:rPr>
           <w:rFonts w:ascii="Trebuchet MS" w:eastAsia="Trebuchet MS" w:hAnsi="Trebuchet MS" w:cs="Trebuchet MS"/>
@@ -61,7 +60,6 @@
         <w:t xml:space="preserve">e) Prototipos </w:t>
       </w:r>
     </w:p>
-    <w:bookmarkEnd w:id="3"/>
     <w:p>
       <w:pPr>
         <w:rPr>
@@ -84,8 +82,8 @@
         </w:rPr>
         <w:t>Scrum</w:t>
       </w:r>
-      <w:bookmarkStart w:id="4" w:name="h.585jeen3gcxs" w:colFirst="0" w:colLast="0"/>
-      <w:bookmarkEnd w:id="4"/>
+      <w:bookmarkStart w:id="3" w:name="h.585jeen3gcxs" w:colFirst="0" w:colLast="0"/>
+      <w:bookmarkEnd w:id="3"/>
       <w:proofErr w:type="spellEnd"/>
     </w:p>
     <w:p>
@@ -103,8 +101,8 @@
         <w:contextualSpacing w:val="0"/>
         <w:jc w:val="both"/>
       </w:pPr>
-      <w:bookmarkStart w:id="5" w:name="h.zdqir721zfd" w:colFirst="0" w:colLast="0"/>
-      <w:bookmarkEnd w:id="5"/>
+      <w:bookmarkStart w:id="4" w:name="h.zdqir721zfd" w:colFirst="0" w:colLast="0"/>
+      <w:bookmarkEnd w:id="4"/>
       <w:r>
         <w:t xml:space="preserve">Modelo en cascada </w:t>
       </w:r>
@@ -233,8 +231,8 @@
         <w:contextualSpacing w:val="0"/>
         <w:jc w:val="both"/>
       </w:pPr>
-      <w:bookmarkStart w:id="6" w:name="h.4bn9y5r33sol" w:colFirst="0" w:colLast="0"/>
-      <w:bookmarkEnd w:id="6"/>
+      <w:bookmarkStart w:id="5" w:name="h.4bn9y5r33sol" w:colFirst="0" w:colLast="0"/>
+      <w:bookmarkEnd w:id="5"/>
       <w:r>
         <w:rPr>
           <w:rFonts w:ascii="Georgia" w:eastAsia="Georgia" w:hAnsi="Georgia" w:cs="Georgia"/>
@@ -370,8 +368,8 @@
         <w:contextualSpacing w:val="0"/>
         <w:jc w:val="both"/>
       </w:pPr>
-      <w:bookmarkStart w:id="7" w:name="h.6wf0lzs023rv" w:colFirst="0" w:colLast="0"/>
-      <w:bookmarkEnd w:id="7"/>
+      <w:bookmarkStart w:id="6" w:name="h.6wf0lzs023rv" w:colFirst="0" w:colLast="0"/>
+      <w:bookmarkEnd w:id="6"/>
       <w:r>
         <w:rPr>
           <w:rFonts w:ascii="Georgia" w:eastAsia="Georgia" w:hAnsi="Georgia" w:cs="Georgia"/>
@@ -489,8 +487,8 @@
         <w:contextualSpacing w:val="0"/>
         <w:jc w:val="both"/>
       </w:pPr>
-      <w:bookmarkStart w:id="8" w:name="h.n7ornmgqhcpr" w:colFirst="0" w:colLast="0"/>
-      <w:bookmarkEnd w:id="8"/>
+      <w:bookmarkStart w:id="7" w:name="h.n7ornmgqhcpr" w:colFirst="0" w:colLast="0"/>
+      <w:bookmarkEnd w:id="7"/>
       <w:r>
         <w:t>Desarrollo rápido de aplicaciones</w:t>
       </w:r>
@@ -578,8 +576,8 @@
         <w:contextualSpacing w:val="0"/>
         <w:jc w:val="both"/>
       </w:pPr>
-      <w:bookmarkStart w:id="9" w:name="h.g8e2f0s9nhrj" w:colFirst="0" w:colLast="0"/>
-      <w:bookmarkEnd w:id="9"/>
+      <w:bookmarkStart w:id="8" w:name="h.g8e2f0s9nhrj" w:colFirst="0" w:colLast="0"/>
+      <w:bookmarkEnd w:id="8"/>
       <w:r>
         <w:t>Desarrollo ágil</w:t>
       </w:r>
@@ -770,8 +768,8 @@
         <w:contextualSpacing w:val="0"/>
         <w:jc w:val="both"/>
       </w:pPr>
-      <w:bookmarkStart w:id="10" w:name="h.thyma1nx7mx9" w:colFirst="0" w:colLast="0"/>
-      <w:bookmarkEnd w:id="10"/>
+      <w:bookmarkStart w:id="9" w:name="h.thyma1nx7mx9" w:colFirst="0" w:colLast="0"/>
+      <w:bookmarkEnd w:id="9"/>
       <w:r>
         <w:t>Mobile-D</w:t>
       </w:r>
@@ -1131,12 +1129,6 @@
           <w:color w:val="333333"/>
           <w:highlight w:val="white"/>
         </w:rPr>
-      </w:r>
-      <w:r>
-        <w:rPr>
-          <w:color w:val="333333"/>
-          <w:highlight w:val="white"/>
-        </w:rPr>
         <w:fldChar w:fldCharType="separate"/>
       </w:r>
       <w:r>
@@ -1163,6 +1155,302 @@
       <w:pPr>
         <w:jc w:val="both"/>
       </w:pPr>
+    </w:p>
+    <w:p>
+      <w:pPr>
+        <w:jc w:val="both"/>
+      </w:pPr>
+    </w:p>
+    <w:p>
+      <w:pPr>
+        <w:spacing w:line="240" w:lineRule="auto"/>
+        <w:ind w:left="720" w:hanging="360"/>
+        <w:jc w:val="both"/>
+        <w:rPr>
+          <w:rFonts w:ascii="Times New Roman" w:eastAsia="Times New Roman" w:hAnsi="Times New Roman" w:cs="Times New Roman"/>
+          <w:color w:val="auto"/>
+          <w:sz w:val="24"/>
+          <w:szCs w:val="24"/>
+          <w:lang w:val="es-ES" w:eastAsia="es-ES"/>
+        </w:rPr>
+      </w:pPr>
+      <w:r>
+        <w:rPr>
+          <w:rFonts w:eastAsia="Times New Roman"/>
+          <w:szCs w:val="22"/>
+          <w:lang w:val="es-ES" w:eastAsia="es-ES"/>
+        </w:rPr>
+        <w:t>a)</w:t>
+      </w:r>
+      <w:r>
+        <w:rPr>
+          <w:rFonts w:ascii="Times New Roman" w:eastAsia="Times New Roman" w:hAnsi="Times New Roman" w:cs="Times New Roman"/>
+          <w:sz w:val="14"/>
+          <w:szCs w:val="14"/>
+          <w:lang w:val="es-ES" w:eastAsia="es-ES"/>
+        </w:rPr>
+        <w:t xml:space="preserve">       </w:t>
+      </w:r>
+      <w:r>
+        <w:rPr>
+          <w:rFonts w:eastAsia="Times New Roman"/>
+          <w:szCs w:val="22"/>
+          <w:lang w:val="es-ES" w:eastAsia="es-ES"/>
+        </w:rPr>
+        <w:t>Metodología de Buchanan</w:t>
+      </w:r>
+    </w:p>
+    <w:p>
+      <w:pPr>
+        <w:spacing w:line="240" w:lineRule="auto"/>
+        <w:ind w:left="720" w:hanging="360"/>
+        <w:jc w:val="both"/>
+        <w:rPr>
+          <w:rFonts w:ascii="Times New Roman" w:eastAsia="Times New Roman" w:hAnsi="Times New Roman" w:cs="Times New Roman"/>
+          <w:color w:val="auto"/>
+          <w:sz w:val="24"/>
+          <w:szCs w:val="24"/>
+          <w:lang w:val="es-ES" w:eastAsia="es-ES"/>
+        </w:rPr>
+      </w:pPr>
+      <w:r>
+        <w:rPr>
+          <w:rFonts w:eastAsia="Times New Roman"/>
+          <w:szCs w:val="22"/>
+          <w:lang w:val="es-ES" w:eastAsia="es-ES"/>
+        </w:rPr>
+        <w:t>b)</w:t>
+      </w:r>
+      <w:r>
+        <w:rPr>
+          <w:rFonts w:ascii="Times New Roman" w:eastAsia="Times New Roman" w:hAnsi="Times New Roman" w:cs="Times New Roman"/>
+          <w:sz w:val="14"/>
+          <w:szCs w:val="14"/>
+          <w:lang w:val="es-ES" w:eastAsia="es-ES"/>
+        </w:rPr>
+        <w:t xml:space="preserve">       </w:t>
+      </w:r>
+      <w:r>
+        <w:rPr>
+          <w:rFonts w:eastAsia="Times New Roman"/>
+          <w:szCs w:val="22"/>
+          <w:lang w:val="es-ES" w:eastAsia="es-ES"/>
+        </w:rPr>
+        <w:t xml:space="preserve">Metodología de </w:t>
+      </w:r>
+      <w:proofErr w:type="spellStart"/>
+      <w:r>
+        <w:rPr>
+          <w:rFonts w:eastAsia="Times New Roman"/>
+          <w:szCs w:val="22"/>
+          <w:lang w:val="es-ES" w:eastAsia="es-ES"/>
+        </w:rPr>
+        <w:t>Grover</w:t>
+      </w:r>
+      <w:proofErr w:type="spellEnd"/>
+    </w:p>
+    <w:p>
+      <w:pPr>
+        <w:spacing w:line="240" w:lineRule="auto"/>
+        <w:ind w:left="720" w:hanging="360"/>
+        <w:jc w:val="both"/>
+        <w:rPr>
+          <w:rFonts w:ascii="Times New Roman" w:eastAsia="Times New Roman" w:hAnsi="Times New Roman" w:cs="Times New Roman"/>
+          <w:color w:val="auto"/>
+          <w:sz w:val="24"/>
+          <w:szCs w:val="24"/>
+          <w:lang w:val="es-ES" w:eastAsia="es-ES"/>
+        </w:rPr>
+      </w:pPr>
+      <w:r>
+        <w:rPr>
+          <w:rFonts w:eastAsia="Times New Roman"/>
+          <w:szCs w:val="22"/>
+          <w:lang w:val="es-ES" w:eastAsia="es-ES"/>
+        </w:rPr>
+        <w:t>c)</w:t>
+      </w:r>
+      <w:r>
+        <w:rPr>
+          <w:rFonts w:ascii="Times New Roman" w:eastAsia="Times New Roman" w:hAnsi="Times New Roman" w:cs="Times New Roman"/>
+          <w:sz w:val="14"/>
+          <w:szCs w:val="14"/>
+          <w:lang w:val="es-ES" w:eastAsia="es-ES"/>
+        </w:rPr>
+        <w:t xml:space="preserve">       </w:t>
+      </w:r>
+      <w:r>
+        <w:rPr>
+          <w:rFonts w:eastAsia="Times New Roman"/>
+          <w:szCs w:val="22"/>
+          <w:lang w:val="es-ES" w:eastAsia="es-ES"/>
+        </w:rPr>
+        <w:t xml:space="preserve">Metodología de </w:t>
+      </w:r>
+      <w:proofErr w:type="spellStart"/>
+      <w:r>
+        <w:rPr>
+          <w:rFonts w:eastAsia="Times New Roman"/>
+          <w:szCs w:val="22"/>
+          <w:lang w:val="es-ES" w:eastAsia="es-ES"/>
+        </w:rPr>
+        <w:t>Brule</w:t>
+      </w:r>
+      <w:proofErr w:type="spellEnd"/>
+    </w:p>
+    <w:p>
+      <w:pPr>
+        <w:spacing w:line="240" w:lineRule="auto"/>
+        <w:ind w:left="720" w:hanging="360"/>
+        <w:jc w:val="both"/>
+        <w:rPr>
+          <w:rFonts w:ascii="Times New Roman" w:eastAsia="Times New Roman" w:hAnsi="Times New Roman" w:cs="Times New Roman"/>
+          <w:color w:val="auto"/>
+          <w:sz w:val="24"/>
+          <w:szCs w:val="24"/>
+          <w:lang w:val="es-ES" w:eastAsia="es-ES"/>
+        </w:rPr>
+      </w:pPr>
+      <w:r>
+        <w:rPr>
+          <w:rFonts w:eastAsia="Times New Roman"/>
+          <w:szCs w:val="22"/>
+          <w:lang w:val="es-ES" w:eastAsia="es-ES"/>
+        </w:rPr>
+        <w:t>d)</w:t>
+      </w:r>
+      <w:r>
+        <w:rPr>
+          <w:rFonts w:ascii="Times New Roman" w:eastAsia="Times New Roman" w:hAnsi="Times New Roman" w:cs="Times New Roman"/>
+          <w:sz w:val="14"/>
+          <w:szCs w:val="14"/>
+          <w:lang w:val="es-ES" w:eastAsia="es-ES"/>
+        </w:rPr>
+        <w:t xml:space="preserve">       </w:t>
+      </w:r>
+      <w:r>
+        <w:rPr>
+          <w:rFonts w:eastAsia="Times New Roman"/>
+          <w:szCs w:val="22"/>
+          <w:lang w:val="es-ES" w:eastAsia="es-ES"/>
+        </w:rPr>
+        <w:t xml:space="preserve">Metodología de </w:t>
+      </w:r>
+      <w:proofErr w:type="spellStart"/>
+      <w:r>
+        <w:rPr>
+          <w:rFonts w:eastAsia="Times New Roman"/>
+          <w:szCs w:val="22"/>
+          <w:lang w:val="es-ES" w:eastAsia="es-ES"/>
+        </w:rPr>
+        <w:t>Blanque</w:t>
+      </w:r>
+      <w:proofErr w:type="spellEnd"/>
+      <w:r>
+        <w:rPr>
+          <w:rFonts w:eastAsia="Times New Roman"/>
+          <w:szCs w:val="22"/>
+          <w:lang w:val="es-ES" w:eastAsia="es-ES"/>
+        </w:rPr>
+        <w:t xml:space="preserve"> y García Martí</w:t>
+      </w:r>
+      <w:bookmarkStart w:id="10" w:name="_GoBack"/>
+      <w:bookmarkEnd w:id="10"/>
+      <w:r>
+        <w:rPr>
+          <w:rFonts w:eastAsia="Times New Roman"/>
+          <w:szCs w:val="22"/>
+          <w:lang w:val="es-ES" w:eastAsia="es-ES"/>
+        </w:rPr>
+        <w:t>nez</w:t>
+      </w:r>
+    </w:p>
+    <w:p>
+      <w:pPr>
+        <w:spacing w:line="240" w:lineRule="auto"/>
+        <w:ind w:left="720" w:hanging="360"/>
+        <w:jc w:val="both"/>
+        <w:rPr>
+          <w:rFonts w:ascii="Times New Roman" w:eastAsia="Times New Roman" w:hAnsi="Times New Roman" w:cs="Times New Roman"/>
+          <w:color w:val="auto"/>
+          <w:sz w:val="24"/>
+          <w:szCs w:val="24"/>
+          <w:lang w:val="es-ES" w:eastAsia="es-ES"/>
+        </w:rPr>
+      </w:pPr>
+      <w:r>
+        <w:rPr>
+          <w:rFonts w:eastAsia="Times New Roman"/>
+          <w:szCs w:val="22"/>
+          <w:lang w:val="es-ES" w:eastAsia="es-ES"/>
+        </w:rPr>
+        <w:t>e)</w:t>
+      </w:r>
+      <w:r>
+        <w:rPr>
+          <w:rFonts w:ascii="Times New Roman" w:eastAsia="Times New Roman" w:hAnsi="Times New Roman" w:cs="Times New Roman"/>
+          <w:sz w:val="14"/>
+          <w:szCs w:val="14"/>
+          <w:lang w:val="es-ES" w:eastAsia="es-ES"/>
+        </w:rPr>
+        <w:t xml:space="preserve">       </w:t>
+      </w:r>
+      <w:r>
+        <w:rPr>
+          <w:rFonts w:eastAsia="Times New Roman"/>
+          <w:szCs w:val="22"/>
+          <w:lang w:val="es-ES" w:eastAsia="es-ES"/>
+        </w:rPr>
+        <w:t>Metodología KADS</w:t>
+      </w:r>
+    </w:p>
+    <w:p>
+      <w:pPr>
+        <w:jc w:val="both"/>
+      </w:pPr>
+      <w:r>
+        <w:rPr>
+          <w:rFonts w:eastAsia="Times New Roman"/>
+          <w:szCs w:val="22"/>
+          <w:lang w:val="es-ES" w:eastAsia="es-ES"/>
+        </w:rPr>
+        <w:t>f)</w:t>
+      </w:r>
+      <w:r>
+        <w:rPr>
+          <w:rFonts w:ascii="Times New Roman" w:eastAsia="Times New Roman" w:hAnsi="Times New Roman" w:cs="Times New Roman"/>
+          <w:sz w:val="14"/>
+          <w:szCs w:val="14"/>
+          <w:lang w:val="es-ES" w:eastAsia="es-ES"/>
+        </w:rPr>
+        <w:t xml:space="preserve">       </w:t>
+      </w:r>
+      <w:r>
+        <w:rPr>
+          <w:rFonts w:eastAsia="Times New Roman"/>
+          <w:szCs w:val="22"/>
+          <w:lang w:val="es-ES" w:eastAsia="es-ES"/>
+        </w:rPr>
+        <w:t xml:space="preserve">Ingeniería del </w:t>
+      </w:r>
+      <w:proofErr w:type="gramStart"/>
+      <w:r>
+        <w:rPr>
+          <w:rFonts w:eastAsia="Times New Roman"/>
+          <w:szCs w:val="22"/>
+          <w:lang w:val="es-ES" w:eastAsia="es-ES"/>
+        </w:rPr>
+        <w:t>Software,…</w:t>
+      </w:r>
+      <w:proofErr w:type="gramEnd"/>
+      <w:r>
+        <w:rPr>
+          <w:rFonts w:eastAsia="Times New Roman"/>
+          <w:szCs w:val="22"/>
+          <w:lang w:val="es-ES" w:eastAsia="es-ES"/>
+        </w:rPr>
+        <w:t>.. etc.</w:t>
+      </w:r>
     </w:p>
     <w:sectPr>
       <w:pgSz w:w="11909" w:h="16834" w:code="9"/>
@@ -1986,6 +2274,24 @@
       <w:u w:val="single"/>
     </w:rPr>
   </w:style>
+  <w:style w:type="paragraph" w:styleId="NormalWeb">
+    <w:name w:val="Normal (Web)"/>
+    <w:basedOn w:val="Normal"/>
+    <w:uiPriority w:val="99"/>
+    <w:semiHidden/>
+    <w:unhideWhenUsed/>
+    <w:rsid w:val="00DE1EE8"/>
+    <w:pPr>
+      <w:spacing w:before="100" w:beforeAutospacing="1" w:after="100" w:afterAutospacing="1" w:line="240" w:lineRule="auto"/>
+    </w:pPr>
+    <w:rPr>
+      <w:rFonts w:ascii="Times New Roman" w:eastAsia="Times New Roman" w:hAnsi="Times New Roman" w:cs="Times New Roman"/>
+      <w:color w:val="auto"/>
+      <w:sz w:val="24"/>
+      <w:szCs w:val="24"/>
+      <w:lang w:val="es-ES" w:eastAsia="es-ES"/>
+    </w:rPr>
+  </w:style>
 </w:styles>
 </file>
 
@@ -2255,7 +2561,7 @@
 </file>
 
 <file path=customXml/itemProps1.xml><?xml version="1.0" encoding="utf-8"?>
-<ds:datastoreItem xmlns:ds="http://schemas.openxmlformats.org/officeDocument/2006/customXml" ds:itemID="{96889AA3-AF72-45D7-979A-3743E47EC092}">
+<ds:datastoreItem xmlns:ds="http://schemas.openxmlformats.org/officeDocument/2006/customXml" ds:itemID="{1446FDFE-BCB7-4954-950A-D2E9C6F77E67}">
   <ds:schemaRefs>
     <ds:schemaRef ds:uri="http://schemas.openxmlformats.org/officeDocument/2006/bibliography"/>
   </ds:schemaRefs>

</xml_diff>

<commit_message>
mteodologia de aplicaciones moviles
</commit_message>
<xml_diff>
--- a/Metodologia de desarrollo de aplicaciones moviles.docx
+++ b/Metodologia de desarrollo de aplicaciones moviles.docx
@@ -1,11 +1,11 @@
 
 <file path=word/document.xml><?xml version="1.0" encoding="utf-8"?>
-<w:document xmlns:wpc="http://schemas.microsoft.com/office/word/2010/wordprocessingCanvas" xmlns:cx="http://schemas.microsoft.com/office/drawing/2014/chartex" xmlns:mc="http://schemas.openxmlformats.org/markup-compatibility/2006" xmlns:o="urn:schemas-microsoft-com:office:office" xmlns:r="http://schemas.openxmlformats.org/officeDocument/2006/relationships" xmlns:m="http://schemas.openxmlformats.org/officeDocument/2006/math" xmlns:v="urn:schemas-microsoft-com:vml" xmlns:wp14="http://schemas.microsoft.com/office/word/2010/wordprocessingDrawing" xmlns:wp="http://schemas.openxmlformats.org/drawingml/2006/wordprocessingDrawing" xmlns:w10="urn:schemas-microsoft-com:office:word" xmlns:w="http://schemas.openxmlformats.org/wordprocessingml/2006/main" xmlns:w14="http://schemas.microsoft.com/office/word/2010/wordml" xmlns:w15="http://schemas.microsoft.com/office/word/2012/wordml" xmlns:wpg="http://schemas.microsoft.com/office/word/2010/wordprocessingGroup" xmlns:wpi="http://schemas.microsoft.com/office/word/2010/wordprocessingInk" xmlns:wne="http://schemas.microsoft.com/office/word/2006/wordml" xmlns:wps="http://schemas.microsoft.com/office/word/2010/wordprocessingShape" mc:Ignorable="w14 w15 wp14">
+<w:document xmlns:wpc="http://schemas.microsoft.com/office/word/2010/wordprocessingCanvas" xmlns:mc="http://schemas.openxmlformats.org/markup-compatibility/2006" xmlns:o="urn:schemas-microsoft-com:office:office" xmlns:r="http://schemas.openxmlformats.org/officeDocument/2006/relationships" xmlns:m="http://schemas.openxmlformats.org/officeDocument/2006/math" xmlns:v="urn:schemas-microsoft-com:vml" xmlns:wp14="http://schemas.microsoft.com/office/word/2010/wordprocessingDrawing" xmlns:wp="http://schemas.openxmlformats.org/drawingml/2006/wordprocessingDrawing" xmlns:w10="urn:schemas-microsoft-com:office:word" xmlns:w="http://schemas.openxmlformats.org/wordprocessingml/2006/main" xmlns:w14="http://schemas.microsoft.com/office/word/2010/wordml" xmlns:w15="http://schemas.microsoft.com/office/word/2012/wordml" xmlns:wpg="http://schemas.microsoft.com/office/word/2010/wordprocessingGroup" xmlns:wpi="http://schemas.microsoft.com/office/word/2010/wordprocessingInk" xmlns:wne="http://schemas.microsoft.com/office/word/2006/wordml" xmlns:wps="http://schemas.microsoft.com/office/word/2010/wordprocessingShape" mc:Ignorable="w14 w15 wp14">
   <w:background w:color="FFFFFF"/>
   <w:body>
     <w:p>
       <w:pPr>
-        <w:pStyle w:val="Title"/>
+        <w:pStyle w:val="Puesto"/>
         <w:contextualSpacing w:val="0"/>
         <w:jc w:val="center"/>
       </w:pPr>
@@ -27,7 +27,7 @@
     </w:p>
     <w:p>
       <w:pPr>
-        <w:pStyle w:val="Heading1"/>
+        <w:pStyle w:val="Ttulo1"/>
         <w:spacing w:before="600" w:line="288" w:lineRule="auto"/>
         <w:contextualSpacing w:val="0"/>
       </w:pPr>
@@ -42,31 +42,8 @@
       <w:r>
         <w:t>b) Desarrollo rápido de aplicaciones</w:t>
       </w:r>
-      <w:r>
-        <w:br/>
-        <w:t>c) Desarrollo ágil</w:t>
-      </w:r>
-      <w:r>
-        <w:br/>
-        <w:t>d) Mobile-D</w:t>
-      </w:r>
-    </w:p>
-    <w:p>
-      <w:r>
-        <w:rPr>
-          <w:rFonts w:ascii="Trebuchet MS" w:eastAsia="Trebuchet MS" w:hAnsi="Trebuchet MS" w:cs="Trebuchet MS"/>
-          <w:sz w:val="32"/>
-        </w:rPr>
-        <w:t xml:space="preserve">e) Prototipos </w:t>
-      </w:r>
-    </w:p>
-    <w:p>
-      <w:pPr>
-        <w:rPr>
-          <w:rFonts w:ascii="Trebuchet MS" w:eastAsia="Trebuchet MS" w:hAnsi="Trebuchet MS" w:cs="Trebuchet MS"/>
-          <w:sz w:val="32"/>
-        </w:rPr>
-      </w:pPr>
+    </w:p>
+    <w:p>
       <w:r>
         <w:rPr>
           <w:rFonts w:ascii="Trebuchet MS" w:eastAsia="Trebuchet MS" w:hAnsi="Trebuchet MS" w:cs="Trebuchet MS"/>
@@ -85,18 +62,31 @@
       <w:bookmarkStart w:id="3" w:name="h.585jeen3gcxs" w:colFirst="0" w:colLast="0"/>
       <w:bookmarkEnd w:id="3"/>
       <w:proofErr w:type="spellEnd"/>
-    </w:p>
-    <w:p>
-      <w:r>
-        <w:rPr>
+      <w:r>
+        <w:br/>
+        <w:t>d) Mobile-D</w:t>
+      </w:r>
+    </w:p>
+    <w:p>
+      <w:r>
+        <w:rPr>
+          <w:rFonts w:ascii="Trebuchet MS" w:eastAsia="Trebuchet MS" w:hAnsi="Trebuchet MS" w:cs="Trebuchet MS"/>
           <w:sz w:val="32"/>
         </w:rPr>
+        <w:t xml:space="preserve">e) Prototipos </w:t>
+      </w:r>
+    </w:p>
+    <w:p>
+      <w:r>
+        <w:rPr>
+          <w:sz w:val="32"/>
+        </w:rPr>
         <w:t>g) Desarrollo de Software Adaptable</w:t>
       </w:r>
     </w:p>
     <w:p>
       <w:pPr>
-        <w:pStyle w:val="Heading1"/>
+        <w:pStyle w:val="Ttulo1"/>
         <w:spacing w:before="600" w:line="288" w:lineRule="auto"/>
         <w:contextualSpacing w:val="0"/>
         <w:jc w:val="both"/>
@@ -106,6 +96,8 @@
       <w:r>
         <w:t xml:space="preserve">Modelo en cascada </w:t>
       </w:r>
+      <w:bookmarkStart w:id="5" w:name="_GoBack"/>
+      <w:bookmarkEnd w:id="5"/>
     </w:p>
     <w:p>
       <w:pPr>
@@ -224,15 +216,15 @@
     </w:p>
     <w:p>
       <w:pPr>
-        <w:pStyle w:val="Heading2"/>
+        <w:pStyle w:val="Ttulo2"/>
         <w:keepNext w:val="0"/>
         <w:keepLines w:val="0"/>
         <w:spacing w:before="340" w:after="80" w:line="312" w:lineRule="auto"/>
         <w:contextualSpacing w:val="0"/>
         <w:jc w:val="both"/>
       </w:pPr>
-      <w:bookmarkStart w:id="5" w:name="h.4bn9y5r33sol" w:colFirst="0" w:colLast="0"/>
-      <w:bookmarkEnd w:id="5"/>
+      <w:bookmarkStart w:id="6" w:name="h.4bn9y5r33sol" w:colFirst="0" w:colLast="0"/>
+      <w:bookmarkEnd w:id="6"/>
       <w:r>
         <w:rPr>
           <w:rFonts w:ascii="Georgia" w:eastAsia="Georgia" w:hAnsi="Georgia" w:cs="Georgia"/>
@@ -361,15 +353,15 @@
     </w:p>
     <w:p>
       <w:pPr>
-        <w:pStyle w:val="Heading2"/>
+        <w:pStyle w:val="Ttulo2"/>
         <w:keepNext w:val="0"/>
         <w:keepLines w:val="0"/>
         <w:spacing w:before="340" w:after="80" w:line="312" w:lineRule="auto"/>
         <w:contextualSpacing w:val="0"/>
         <w:jc w:val="both"/>
       </w:pPr>
-      <w:bookmarkStart w:id="6" w:name="h.6wf0lzs023rv" w:colFirst="0" w:colLast="0"/>
-      <w:bookmarkEnd w:id="6"/>
+      <w:bookmarkStart w:id="7" w:name="h.6wf0lzs023rv" w:colFirst="0" w:colLast="0"/>
+      <w:bookmarkEnd w:id="7"/>
       <w:r>
         <w:rPr>
           <w:rFonts w:ascii="Georgia" w:eastAsia="Georgia" w:hAnsi="Georgia" w:cs="Georgia"/>
@@ -482,13 +474,13 @@
     </w:p>
     <w:p>
       <w:pPr>
-        <w:pStyle w:val="Heading1"/>
+        <w:pStyle w:val="Ttulo1"/>
         <w:spacing w:before="600" w:line="288" w:lineRule="auto"/>
         <w:contextualSpacing w:val="0"/>
         <w:jc w:val="both"/>
       </w:pPr>
-      <w:bookmarkStart w:id="7" w:name="h.n7ornmgqhcpr" w:colFirst="0" w:colLast="0"/>
-      <w:bookmarkEnd w:id="7"/>
+      <w:bookmarkStart w:id="8" w:name="h.n7ornmgqhcpr" w:colFirst="0" w:colLast="0"/>
+      <w:bookmarkEnd w:id="8"/>
       <w:r>
         <w:t>Desarrollo rápido de aplicaciones</w:t>
       </w:r>
@@ -563,7 +555,7 @@
       <w:hyperlink r:id="rId9" w:history="1">
         <w:r>
           <w:rPr>
-            <w:rStyle w:val="Hyperlink"/>
+            <w:rStyle w:val="Hipervnculo"/>
           </w:rPr>
           <w:t>http://www.genbetadev.com/desarrollo-aplicaciones-moviles/metodos-aplicables-para-el-desarrollo-de-aplicaciones-moviles</w:t>
         </w:r>
@@ -571,13 +563,13 @@
     </w:p>
     <w:p>
       <w:pPr>
-        <w:pStyle w:val="Heading1"/>
+        <w:pStyle w:val="Ttulo1"/>
         <w:spacing w:before="600" w:line="288" w:lineRule="auto"/>
         <w:contextualSpacing w:val="0"/>
         <w:jc w:val="both"/>
       </w:pPr>
-      <w:bookmarkStart w:id="8" w:name="h.g8e2f0s9nhrj" w:colFirst="0" w:colLast="0"/>
-      <w:bookmarkEnd w:id="8"/>
+      <w:bookmarkStart w:id="9" w:name="h.g8e2f0s9nhrj" w:colFirst="0" w:colLast="0"/>
+      <w:bookmarkEnd w:id="9"/>
       <w:r>
         <w:t>Desarrollo ágil</w:t>
       </w:r>
@@ -656,7 +648,7 @@
           <w:color w:val="333333"/>
           <w:highlight w:val="white"/>
         </w:rPr>
-        <w:t>un misma aplicación</w:t>
+        <w:t>un</w:t>
       </w:r>
       <w:proofErr w:type="gramEnd"/>
       <w:r>
@@ -664,7 +656,7 @@
           <w:color w:val="333333"/>
           <w:highlight w:val="white"/>
         </w:rPr>
-        <w:t xml:space="preserve"> o, incluso, un único desarrollador. Las interacciones en el proceso y las herramientas son más controlables y es posible una fluida comunicación entre los miembros del equipo.</w:t>
+        <w:t xml:space="preserve"> misma aplicación o, incluso, un único desarrollador. Las interacciones en el proceso y las herramientas son más controlables y es posible una fluida comunicación entre los miembros del equipo.</w:t>
       </w:r>
     </w:p>
     <w:p>
@@ -704,7 +696,7 @@
           <w:color w:val="333333"/>
           <w:highlight w:val="white"/>
         </w:rPr>
-        <w:t>un aplicación</w:t>
+        <w:t>un</w:t>
       </w:r>
       <w:proofErr w:type="gramEnd"/>
       <w:r>
@@ -712,23 +704,7 @@
           <w:color w:val="333333"/>
           <w:highlight w:val="white"/>
         </w:rPr>
-        <w:t xml:space="preserve"> según se van entregando funcionalidades. Un </w:t>
-      </w:r>
-      <w:proofErr w:type="gramStart"/>
-      <w:r>
-        <w:rPr>
-          <w:color w:val="333333"/>
-          <w:highlight w:val="white"/>
-        </w:rPr>
-        <w:t>tema demandados</w:t>
-      </w:r>
-      <w:proofErr w:type="gramEnd"/>
-      <w:r>
-        <w:rPr>
-          <w:color w:val="333333"/>
-          <w:highlight w:val="white"/>
-        </w:rPr>
-        <w:t xml:space="preserve"> por los usuarios en los distintos </w:t>
+        <w:t xml:space="preserve"> aplicación según se van entregando funcionalidades. Un tema demandados por los usuarios en los distintos </w:t>
       </w:r>
       <w:proofErr w:type="spellStart"/>
       <w:r>
@@ -755,7 +731,7 @@
       <w:hyperlink r:id="rId10" w:history="1">
         <w:r>
           <w:rPr>
-            <w:rStyle w:val="Hyperlink"/>
+            <w:rStyle w:val="Hipervnculo"/>
           </w:rPr>
           <w:t>http://www.genbetadev.com/desarrollo-aplicaciones-moviles/metodos-aplicables-para-el-desarrollo-de-aplicaciones-moviles</w:t>
         </w:r>
@@ -763,13 +739,13 @@
     </w:p>
     <w:p>
       <w:pPr>
-        <w:pStyle w:val="Heading1"/>
+        <w:pStyle w:val="Ttulo1"/>
         <w:spacing w:before="600" w:line="288" w:lineRule="auto"/>
         <w:contextualSpacing w:val="0"/>
         <w:jc w:val="both"/>
       </w:pPr>
-      <w:bookmarkStart w:id="9" w:name="h.thyma1nx7mx9" w:colFirst="0" w:colLast="0"/>
-      <w:bookmarkEnd w:id="9"/>
+      <w:bookmarkStart w:id="10" w:name="h.thyma1nx7mx9" w:colFirst="0" w:colLast="0"/>
+      <w:bookmarkEnd w:id="10"/>
       <w:r>
         <w:t>Mobile-D</w:t>
       </w:r>
@@ -1107,7 +1083,7 @@
         <w:spacing w:before="300" w:line="392" w:lineRule="auto"/>
         <w:jc w:val="both"/>
         <w:rPr>
-          <w:rStyle w:val="Hyperlink"/>
+          <w:rStyle w:val="Hipervnculo"/>
         </w:rPr>
       </w:pPr>
       <w:r>
@@ -1133,7 +1109,7 @@
       </w:r>
       <w:r>
         <w:rPr>
-          <w:rStyle w:val="Hyperlink"/>
+          <w:rStyle w:val="Hipervnculo"/>
           <w:highlight w:val="white"/>
         </w:rPr>
         <w:t>http://www.genbetadev.com/desarrollo-aplicaciones-moviles/metodos-aplicables-para-el-desarrollo-de-aplicaciones-moviles</w:t>
@@ -1352,17 +1328,7 @@
           <w:szCs w:val="22"/>
           <w:lang w:val="es-ES" w:eastAsia="es-ES"/>
         </w:rPr>
-        <w:t xml:space="preserve"> y García Martí</w:t>
-      </w:r>
-      <w:bookmarkStart w:id="10" w:name="_GoBack"/>
-      <w:bookmarkEnd w:id="10"/>
-      <w:r>
-        <w:rPr>
-          <w:rFonts w:eastAsia="Times New Roman"/>
-          <w:szCs w:val="22"/>
-          <w:lang w:val="es-ES" w:eastAsia="es-ES"/>
-        </w:rPr>
-        <w:t>nez</w:t>
+        <w:t xml:space="preserve"> y García Martínez</w:t>
       </w:r>
     </w:p>
     <w:p>
@@ -1431,25 +1397,7 @@
           <w:szCs w:val="22"/>
           <w:lang w:val="es-ES" w:eastAsia="es-ES"/>
         </w:rPr>
-        <w:t xml:space="preserve">Ingeniería del </w:t>
-      </w:r>
-      <w:proofErr w:type="gramStart"/>
-      <w:r>
-        <w:rPr>
-          <w:rFonts w:eastAsia="Times New Roman"/>
-          <w:szCs w:val="22"/>
-          <w:lang w:val="es-ES" w:eastAsia="es-ES"/>
-        </w:rPr>
-        <w:t>Software,…</w:t>
-      </w:r>
-      <w:proofErr w:type="gramEnd"/>
-      <w:r>
-        <w:rPr>
-          <w:rFonts w:eastAsia="Times New Roman"/>
-          <w:szCs w:val="22"/>
-          <w:lang w:val="es-ES" w:eastAsia="es-ES"/>
-        </w:rPr>
-        <w:t>.. etc.</w:t>
+        <w:t>Ingeniería del Software,….. etc.</w:t>
       </w:r>
     </w:p>
     <w:sectPr>
@@ -1464,8 +1412,8 @@
 </file>
 
 <file path=word/numbering.xml><?xml version="1.0" encoding="utf-8"?>
-<w:numbering xmlns:wpc="http://schemas.microsoft.com/office/word/2010/wordprocessingCanvas" xmlns:cx="http://schemas.microsoft.com/office/drawing/2014/chartex" xmlns:mc="http://schemas.openxmlformats.org/markup-compatibility/2006" xmlns:o="urn:schemas-microsoft-com:office:office" xmlns:r="http://schemas.openxmlformats.org/officeDocument/2006/relationships" xmlns:m="http://schemas.openxmlformats.org/officeDocument/2006/math" xmlns:v="urn:schemas-microsoft-com:vml" xmlns:wp14="http://schemas.microsoft.com/office/word/2010/wordprocessingDrawing" xmlns:wp="http://schemas.openxmlformats.org/drawingml/2006/wordprocessingDrawing" xmlns:w10="urn:schemas-microsoft-com:office:word" xmlns:w="http://schemas.openxmlformats.org/wordprocessingml/2006/main" xmlns:w14="http://schemas.microsoft.com/office/word/2010/wordml" xmlns:w15="http://schemas.microsoft.com/office/word/2012/wordml" xmlns:wpg="http://schemas.microsoft.com/office/word/2010/wordprocessingGroup" xmlns:wpi="http://schemas.microsoft.com/office/word/2010/wordprocessingInk" xmlns:wne="http://schemas.microsoft.com/office/word/2006/wordml" xmlns:wps="http://schemas.microsoft.com/office/word/2010/wordprocessingShape" mc:Ignorable="w14 w15 wp14">
-  <w:abstractNum w:abstractNumId="0" w15:restartNumberingAfterBreak="0">
+<w:numbering xmlns:wpc="http://schemas.microsoft.com/office/word/2010/wordprocessingCanvas" xmlns:mc="http://schemas.openxmlformats.org/markup-compatibility/2006" xmlns:o="urn:schemas-microsoft-com:office:office" xmlns:r="http://schemas.openxmlformats.org/officeDocument/2006/relationships" xmlns:m="http://schemas.openxmlformats.org/officeDocument/2006/math" xmlns:v="urn:schemas-microsoft-com:vml" xmlns:wp14="http://schemas.microsoft.com/office/word/2010/wordprocessingDrawing" xmlns:wp="http://schemas.openxmlformats.org/drawingml/2006/wordprocessingDrawing" xmlns:w10="urn:schemas-microsoft-com:office:word" xmlns:w="http://schemas.openxmlformats.org/wordprocessingml/2006/main" xmlns:w14="http://schemas.microsoft.com/office/word/2010/wordml" xmlns:w15="http://schemas.microsoft.com/office/word/2012/wordml" xmlns:wpg="http://schemas.microsoft.com/office/word/2010/wordprocessingGroup" xmlns:wpi="http://schemas.microsoft.com/office/word/2010/wordprocessingInk" xmlns:wne="http://schemas.microsoft.com/office/word/2006/wordml" xmlns:wps="http://schemas.microsoft.com/office/word/2010/wordprocessingShape" mc:Ignorable="w14 w15 wp14">
+  <w:abstractNum w:abstractNumId="0">
     <w:nsid w:val="282F56CF"/>
     <w:multiLevelType w:val="multilevel"/>
     <w:tmpl w:val="04720C7A"/>
@@ -1578,7 +1526,7 @@
       </w:rPr>
     </w:lvl>
   </w:abstractNum>
-  <w:abstractNum w:abstractNumId="1" w15:restartNumberingAfterBreak="0">
+  <w:abstractNum w:abstractNumId="1">
     <w:nsid w:val="68FE2E01"/>
     <w:multiLevelType w:val="multilevel"/>
     <w:tmpl w:val="4022CD52"/>
@@ -2093,7 +2041,7 @@
   <w:style w:type="paragraph" w:default="1" w:styleId="Normal">
     <w:name w:val="Normal"/>
   </w:style>
-  <w:style w:type="paragraph" w:styleId="Heading1">
+  <w:style w:type="paragraph" w:styleId="Ttulo1">
     <w:name w:val="heading 1"/>
     <w:basedOn w:val="Normal"/>
     <w:next w:val="Normal"/>
@@ -2109,7 +2057,7 @@
       <w:sz w:val="32"/>
     </w:rPr>
   </w:style>
-  <w:style w:type="paragraph" w:styleId="Heading2">
+  <w:style w:type="paragraph" w:styleId="Ttulo2">
     <w:name w:val="heading 2"/>
     <w:basedOn w:val="Normal"/>
     <w:next w:val="Normal"/>
@@ -2126,7 +2074,7 @@
       <w:sz w:val="26"/>
     </w:rPr>
   </w:style>
-  <w:style w:type="paragraph" w:styleId="Heading3">
+  <w:style w:type="paragraph" w:styleId="Ttulo3">
     <w:name w:val="heading 3"/>
     <w:basedOn w:val="Normal"/>
     <w:next w:val="Normal"/>
@@ -2144,7 +2092,7 @@
       <w:sz w:val="24"/>
     </w:rPr>
   </w:style>
-  <w:style w:type="paragraph" w:styleId="Heading4">
+  <w:style w:type="paragraph" w:styleId="Ttulo4">
     <w:name w:val="heading 4"/>
     <w:basedOn w:val="Normal"/>
     <w:next w:val="Normal"/>
@@ -2161,7 +2109,7 @@
       <w:u w:val="single"/>
     </w:rPr>
   </w:style>
-  <w:style w:type="paragraph" w:styleId="Heading5">
+  <w:style w:type="paragraph" w:styleId="Ttulo5">
     <w:name w:val="heading 5"/>
     <w:basedOn w:val="Normal"/>
     <w:next w:val="Normal"/>
@@ -2177,7 +2125,7 @@
       <w:color w:val="666666"/>
     </w:rPr>
   </w:style>
-  <w:style w:type="paragraph" w:styleId="Heading6">
+  <w:style w:type="paragraph" w:styleId="Ttulo6">
     <w:name w:val="heading 6"/>
     <w:basedOn w:val="Normal"/>
     <w:next w:val="Normal"/>
@@ -2194,13 +2142,13 @@
       <w:color w:val="666666"/>
     </w:rPr>
   </w:style>
-  <w:style w:type="character" w:default="1" w:styleId="DefaultParagraphFont">
+  <w:style w:type="character" w:default="1" w:styleId="Fuentedeprrafopredeter">
     <w:name w:val="Default Paragraph Font"/>
     <w:uiPriority w:val="1"/>
     <w:semiHidden/>
     <w:unhideWhenUsed/>
   </w:style>
-  <w:style w:type="table" w:default="1" w:styleId="TableNormal">
+  <w:style w:type="table" w:default="1" w:styleId="Tablanormal">
     <w:name w:val="Normal Table"/>
     <w:uiPriority w:val="99"/>
     <w:semiHidden/>
@@ -2215,7 +2163,7 @@
       </w:tblCellMar>
     </w:tblPr>
   </w:style>
-  <w:style w:type="numbering" w:default="1" w:styleId="NoList">
+  <w:style w:type="numbering" w:default="1" w:styleId="Sinlista">
     <w:name w:val="No List"/>
     <w:uiPriority w:val="99"/>
     <w:semiHidden/>
@@ -2232,7 +2180,7 @@
       </w:tblCellMar>
     </w:tblPr>
   </w:style>
-  <w:style w:type="paragraph" w:styleId="Title">
+  <w:style w:type="paragraph" w:styleId="Puesto">
     <w:name w:val="Title"/>
     <w:basedOn w:val="Normal"/>
     <w:next w:val="Normal"/>
@@ -2246,7 +2194,7 @@
       <w:sz w:val="42"/>
     </w:rPr>
   </w:style>
-  <w:style w:type="paragraph" w:styleId="Subtitle">
+  <w:style w:type="paragraph" w:styleId="Subttulo">
     <w:name w:val="Subtitle"/>
     <w:basedOn w:val="Normal"/>
     <w:next w:val="Normal"/>
@@ -2263,9 +2211,9 @@
       <w:sz w:val="26"/>
     </w:rPr>
   </w:style>
-  <w:style w:type="character" w:styleId="Hyperlink">
+  <w:style w:type="character" w:styleId="Hipervnculo">
     <w:name w:val="Hyperlink"/>
-    <w:basedOn w:val="DefaultParagraphFont"/>
+    <w:basedOn w:val="Fuentedeprrafopredeter"/>
     <w:uiPriority w:val="99"/>
     <w:unhideWhenUsed/>
     <w:rsid w:val="006A1BBE"/>
@@ -2561,7 +2509,7 @@
 </file>
 
 <file path=customXml/itemProps1.xml><?xml version="1.0" encoding="utf-8"?>
-<ds:datastoreItem xmlns:ds="http://schemas.openxmlformats.org/officeDocument/2006/customXml" ds:itemID="{1446FDFE-BCB7-4954-950A-D2E9C6F77E67}">
+<ds:datastoreItem xmlns:ds="http://schemas.openxmlformats.org/officeDocument/2006/customXml" ds:itemID="{8C1D48AC-17D3-4EF3-9662-4DF430C46E44}">
   <ds:schemaRefs>
     <ds:schemaRef ds:uri="http://schemas.openxmlformats.org/officeDocument/2006/bibliography"/>
   </ds:schemaRefs>

</xml_diff>